<commit_message>
add : conclusion in text file
</commit_message>
<xml_diff>
--- a/Clustering.docx
+++ b/Clustering.docx
@@ -1,30 +1,68 @@
 
 <file path=word/document.xml><?xml version="1.0" encoding="utf-8"?>
-<w:document xmlns:wpc="http://schemas.microsoft.com/office/word/2010/wordprocessingCanvas" xmlns:mc="http://schemas.openxmlformats.org/markup-compatibility/2006" xmlns:o="urn:schemas-microsoft-com:office:office" xmlns:r="http://schemas.openxmlformats.org/officeDocument/2006/relationships" xmlns:m="http://schemas.openxmlformats.org/officeDocument/2006/math" xmlns:v="urn:schemas-microsoft-com:vml" xmlns:wp14="http://schemas.microsoft.com/office/word/2010/wordprocessingDrawing" xmlns:wp="http://schemas.openxmlformats.org/drawingml/2006/wordprocessingDrawing" xmlns:w10="urn:schemas-microsoft-com:office:word" xmlns:w="http://schemas.openxmlformats.org/wordprocessingml/2006/main" xmlns:w14="http://schemas.microsoft.com/office/word/2010/wordml" xmlns:w15="http://schemas.microsoft.com/office/word/2012/wordml" xmlns:wpg="http://schemas.microsoft.com/office/word/2010/wordprocessingGroup" xmlns:wpi="http://schemas.microsoft.com/office/word/2010/wordprocessingInk" xmlns:wne="http://schemas.microsoft.com/office/word/2006/wordml" xmlns:wps="http://schemas.microsoft.com/office/word/2010/wordprocessingShape" mc:Ignorable="w14 w15 wp14">
+<w:document xmlns:o="urn:schemas-microsoft-com:office:office" xmlns:r="http://schemas.openxmlformats.org/officeDocument/2006/relationships" xmlns:v="urn:schemas-microsoft-com:vml" xmlns:w="http://schemas.openxmlformats.org/wordprocessingml/2006/main" xmlns:w10="urn:schemas-microsoft-com:office:word" xmlns:wp="http://schemas.openxmlformats.org/drawingml/2006/wordprocessingDrawing" xmlns:wps="http://schemas.microsoft.com/office/word/2010/wordprocessingShape" xmlns:wpg="http://schemas.microsoft.com/office/word/2010/wordprocessingGroup" xmlns:mc="http://schemas.openxmlformats.org/markup-compatibility/2006" xmlns:wp14="http://schemas.microsoft.com/office/word/2010/wordprocessingDrawing" xmlns:w14="http://schemas.microsoft.com/office/word/2010/wordml" mc:Ignorable="w14 wp14">
   <w:body>
     <w:p>
       <w:pPr>
+        <w:pStyle w:val="Normal"/>
         <w:jc w:val="center"/>
-      </w:pPr>
-      <w:r>
+        <w:rPr/>
+      </w:pPr>
+      <w:r>
+        <w:rPr/>
         <w:t>Concept decompositions for large sparse test data using clustering</w:t>
       </w:r>
     </w:p>
-    <w:p/>
-    <w:p>
-      <w:r>
+    <w:p>
+      <w:pPr>
+        <w:pStyle w:val="Normal"/>
+        <w:rPr/>
+      </w:pPr>
+      <w:r>
+        <w:rPr/>
+      </w:r>
+    </w:p>
+    <w:p>
+      <w:pPr>
+        <w:pStyle w:val="Normal"/>
+        <w:rPr/>
+      </w:pPr>
+      <w:r>
+        <w:rPr/>
         <w:t>Idea of this project is to cluster collection of text data using k-means algorithm on vector space model. Specifically, we interpret n text documents as d-dimensional vectors of certain weighted word frequencies which we cluster. Using obtained results we approximate corresponding word-by-document matrix.</w:t>
       </w:r>
     </w:p>
-    <w:p/>
-    <w:p>
-      <w:r>
+    <w:p>
+      <w:pPr>
+        <w:pStyle w:val="Normal"/>
+        <w:rPr/>
+      </w:pPr>
+      <w:r>
+        <w:rPr/>
+      </w:r>
+    </w:p>
+    <w:p>
+      <w:pPr>
+        <w:pStyle w:val="Normal"/>
+        <w:rPr/>
+      </w:pPr>
+      <w:r>
+        <w:rPr/>
         <w:t>We distribute our project goals over 3 main parts: Vector space model creation, Cluster construction, Decomposition analysis.</w:t>
       </w:r>
     </w:p>
-    <w:p/>
-    <w:p>
-      <w:pPr>
+    <w:p>
+      <w:pPr>
+        <w:pStyle w:val="Normal"/>
+        <w:rPr/>
+      </w:pPr>
+      <w:r>
+        <w:rPr/>
+      </w:r>
+    </w:p>
+    <w:p>
+      <w:pPr>
+        <w:pStyle w:val="Normal"/>
         <w:rPr>
           <w:u w:val="single"/>
         </w:rPr>
@@ -37,260 +75,251 @@
       </w:r>
     </w:p>
     <w:p>
-      <w:r>
+      <w:pPr>
+        <w:pStyle w:val="Normal"/>
+        <w:rPr/>
+      </w:pPr>
+      <w:r>
+        <w:rPr/>
         <w:t xml:space="preserve">There are 2 main subtasks in order to create a vector space model: </w:t>
       </w:r>
     </w:p>
     <w:p>
-      <w:r>
+      <w:pPr>
+        <w:pStyle w:val="Normal"/>
+        <w:rPr/>
+      </w:pPr>
+      <w:r>
+        <w:rPr/>
         <w:tab/>
         <w:t>[1] Data extraction</w:t>
       </w:r>
     </w:p>
     <w:p>
-      <w:r>
+      <w:pPr>
+        <w:pStyle w:val="Normal"/>
+        <w:rPr/>
+      </w:pPr>
+      <w:r>
+        <w:rPr/>
         <w:tab/>
         <w:t>[2] Model creation</w:t>
       </w:r>
     </w:p>
     <w:p>
-      <w:r>
-        <w:t xml:space="preserve">[1] We used </w:t>
-      </w:r>
-      <w:proofErr w:type="spellStart"/>
-      <w:r>
-        <w:t>unordered_map</w:t>
-      </w:r>
-      <w:proofErr w:type="spellEnd"/>
-      <w:r>
-        <w:t xml:space="preserve"> container from C++ </w:t>
-      </w:r>
-      <w:proofErr w:type="spellStart"/>
-      <w:proofErr w:type="gramStart"/>
-      <w:r>
-        <w:t>std</w:t>
-      </w:r>
-      <w:proofErr w:type="spellEnd"/>
-      <w:proofErr w:type="gramEnd"/>
-      <w:r>
-        <w:t xml:space="preserve"> package to build the hash-table of depth 2 for storing words and vectors of their occurrence (matrix row). This container shows the best performance over the number of words and search queries we use to count them all. </w:t>
-      </w:r>
-    </w:p>
-    <w:p>
-      <w:r>
+      <w:pPr>
+        <w:pStyle w:val="Normal"/>
+        <w:rPr/>
+      </w:pPr>
+      <w:r>
+        <w:rPr/>
+        <w:t xml:space="preserve">[1] We used unordered_map container from C++ std package to build the hash-table of depth 2 for storing words and vectors of their occurrence (matrix row). This container shows the best performance over the number of words and search queries we use to count them all. </w:t>
+      </w:r>
+    </w:p>
+    <w:p>
+      <w:pPr>
+        <w:pStyle w:val="Normal"/>
+        <w:rPr/>
+      </w:pPr>
+      <w:r>
+        <w:rPr/>
         <w:t>There are 5 main steps in our data extraction, given bellow in respective order:</w:t>
       </w:r>
     </w:p>
     <w:p>
-      <w:r>
+      <w:pPr>
+        <w:pStyle w:val="Normal"/>
+        <w:rPr/>
+      </w:pPr>
+      <w:r>
+        <w:rPr/>
         <w:tab/>
         <w:t>1. Extracting all unique words from a set of documents</w:t>
       </w:r>
     </w:p>
     <w:p>
-      <w:r>
-        <w:tab/>
-        <w:t xml:space="preserve">     (</w:t>
-      </w:r>
-      <w:proofErr w:type="gramStart"/>
-      <w:r>
-        <w:t>ignoring</w:t>
-      </w:r>
-      <w:proofErr w:type="gramEnd"/>
-      <w:r>
-        <w:t xml:space="preserve"> case, ignoring non-alphabetic terms)</w:t>
-      </w:r>
-    </w:p>
-    <w:p>
-      <w:r>
+      <w:pPr>
+        <w:pStyle w:val="Normal"/>
+        <w:rPr/>
+      </w:pPr>
+      <w:r>
+        <w:rPr/>
+        <w:tab/>
+        <w:t xml:space="preserve">     (ignoring case, ignoring non-alphabetic terms)</w:t>
+      </w:r>
+    </w:p>
+    <w:p>
+      <w:pPr>
+        <w:pStyle w:val="Normal"/>
+        <w:rPr/>
+      </w:pPr>
+      <w:r>
+        <w:rPr/>
         <w:tab/>
         <w:t>2. Eliminate non-content-bearing ‘stop-words’</w:t>
       </w:r>
     </w:p>
     <w:p>
-      <w:r>
-        <w:tab/>
-        <w:t xml:space="preserve">     (</w:t>
-      </w:r>
-      <w:proofErr w:type="gramStart"/>
-      <w:r>
-        <w:t>list</w:t>
-      </w:r>
-      <w:proofErr w:type="gramEnd"/>
-      <w:r>
-        <w:t xml:space="preserve"> of stop-words we used can be found in </w:t>
-      </w:r>
-      <w:proofErr w:type="spellStart"/>
-      <w:r>
-        <w:t>Frakes</w:t>
-      </w:r>
-      <w:proofErr w:type="spellEnd"/>
-      <w:r>
-        <w:t xml:space="preserve"> and </w:t>
-      </w:r>
-      <w:proofErr w:type="spellStart"/>
-      <w:r>
-        <w:t>Baeza</w:t>
-      </w:r>
-      <w:proofErr w:type="spellEnd"/>
-      <w:r>
-        <w:t>-Yates, 1992, Chapter 7)</w:t>
-      </w:r>
-    </w:p>
-    <w:p>
-      <w:r>
+      <w:pPr>
+        <w:pStyle w:val="Normal"/>
+        <w:rPr/>
+      </w:pPr>
+      <w:r>
+        <w:rPr/>
+        <w:tab/>
+        <w:t xml:space="preserve">     (list of stop-words we used can be found in Frakes and Baeza-Yates, 1992, Chapter 7)</w:t>
+      </w:r>
+    </w:p>
+    <w:p>
+      <w:pPr>
+        <w:pStyle w:val="Normal"/>
+        <w:rPr/>
+      </w:pPr>
+      <w:r>
+        <w:rPr/>
         <w:tab/>
         <w:t>3. Stemming words to their root</w:t>
       </w:r>
     </w:p>
     <w:p>
-      <w:r>
-        <w:tab/>
-        <w:t xml:space="preserve">     (</w:t>
-      </w:r>
-      <w:proofErr w:type="gramStart"/>
-      <w:r>
-        <w:t>we</w:t>
-      </w:r>
-      <w:proofErr w:type="gramEnd"/>
-      <w:r>
-        <w:t xml:space="preserve"> used a Porter stemmer found in </w:t>
-      </w:r>
-      <w:proofErr w:type="spellStart"/>
-      <w:r>
-        <w:t>Frakes</w:t>
-      </w:r>
-      <w:proofErr w:type="spellEnd"/>
-      <w:r>
-        <w:t xml:space="preserve"> and </w:t>
-      </w:r>
-      <w:proofErr w:type="spellStart"/>
-      <w:r>
-        <w:t>Baeza</w:t>
-      </w:r>
-      <w:proofErr w:type="spellEnd"/>
-      <w:r>
-        <w:t>-Yates, 1992, Chapter 8)</w:t>
-      </w:r>
-    </w:p>
-    <w:p>
-      <w:r>
+      <w:pPr>
+        <w:pStyle w:val="Normal"/>
+        <w:rPr/>
+      </w:pPr>
+      <w:r>
+        <w:rPr/>
+        <w:tab/>
+        <w:t xml:space="preserve">     (we used a Porter stemmer found in Frakes and Baeza-Yates, 1992, Chapter 8)</w:t>
+      </w:r>
+    </w:p>
+    <w:p>
+      <w:pPr>
+        <w:pStyle w:val="Normal"/>
+        <w:rPr/>
+      </w:pPr>
+      <w:r>
+        <w:rPr/>
         <w:tab/>
         <w:t>4. For each document, count the number of occurrences of given word</w:t>
       </w:r>
     </w:p>
     <w:p>
-      <w:r>
-        <w:tab/>
-        <w:t xml:space="preserve">    (</w:t>
-      </w:r>
-      <w:proofErr w:type="gramStart"/>
-      <w:r>
-        <w:t>full</w:t>
-      </w:r>
-      <w:proofErr w:type="gramEnd"/>
-      <w:r>
-        <w:t xml:space="preserve"> benefits of </w:t>
-      </w:r>
-      <w:proofErr w:type="spellStart"/>
-      <w:r>
-        <w:t>unordered_map</w:t>
-      </w:r>
-      <w:proofErr w:type="spellEnd"/>
-      <w:r>
-        <w:t xml:space="preserve"> were exploited) </w:t>
-      </w:r>
-    </w:p>
-    <w:p>
-      <w:r>
+      <w:pPr>
+        <w:pStyle w:val="Normal"/>
+        <w:rPr/>
+      </w:pPr>
+      <w:r>
+        <w:rPr/>
+        <w:tab/>
+        <w:t xml:space="preserve">    (full benefits of unordered_map were exploited) </w:t>
+      </w:r>
+    </w:p>
+    <w:p>
+      <w:pPr>
+        <w:pStyle w:val="Normal"/>
+        <w:rPr/>
+      </w:pPr>
+      <w:r>
+        <w:rPr/>
         <w:tab/>
         <w:t>5. Eliminate high/low-frequency words</w:t>
       </w:r>
     </w:p>
     <w:p>
-      <w:r>
-        <w:tab/>
-        <w:t xml:space="preserve">    (</w:t>
-      </w:r>
-      <w:proofErr w:type="gramStart"/>
-      <w:r>
-        <w:t>this</w:t>
-      </w:r>
-      <w:proofErr w:type="gramEnd"/>
-      <w:r>
-        <w:t xml:space="preserve"> can be chosen in user interface)</w:t>
-      </w:r>
-    </w:p>
-    <w:p>
-      <w:r>
-        <w:t xml:space="preserve">[2] After Data Extraction, only d words remain and we continue by creating a d*n word-by-document matrix. After performing </w:t>
-      </w:r>
-      <w:proofErr w:type="spellStart"/>
-      <w:r>
-        <w:t>txn</w:t>
-      </w:r>
-      <w:proofErr w:type="spellEnd"/>
-      <w:r>
-        <w:t xml:space="preserve"> (normalized term frequency) algorithm on the previously mentioned matrix, we have normalized document vectors which we use in k-means algorithm that follows.</w:t>
-      </w:r>
-    </w:p>
-    <w:p>
-      <w:pPr>
+      <w:pPr>
+        <w:pStyle w:val="Normal"/>
+        <w:rPr/>
+      </w:pPr>
+      <w:r>
+        <w:rPr/>
+        <w:tab/>
+        <w:t xml:space="preserve">    (this can be chosen in user interface)</w:t>
+      </w:r>
+    </w:p>
+    <w:p>
+      <w:pPr>
+        <w:pStyle w:val="Normal"/>
+        <w:rPr/>
+      </w:pPr>
+      <w:r>
+        <w:rPr/>
+        <w:t>[2] After Data Extraction, only d words remain and we continue by creating a d*n word-by-document matrix. After performing txn (normalized term frequency) algorithm on the previously mentioned matrix, we have normalized document vectors which we use in k-means algorithm that follows.</w:t>
+      </w:r>
+    </w:p>
+    <w:p>
+      <w:pPr>
+        <w:pStyle w:val="Normal"/>
         <w:rPr>
           <w:u w:val="single"/>
         </w:rPr>
       </w:pPr>
-    </w:p>
-    <w:p>
-      <w:pPr>
+      <w:r>
         <w:rPr>
           <w:u w:val="single"/>
         </w:rPr>
-      </w:pPr>
-      <w:r>
+      </w:r>
+    </w:p>
+    <w:p>
+      <w:pPr>
+        <w:pStyle w:val="Normal"/>
         <w:rPr>
           <w:u w:val="single"/>
         </w:rPr>
+      </w:pPr>
+      <w:r>
+        <w:rPr>
+          <w:u w:val="single"/>
+        </w:rPr>
         <w:t>Cluster construction</w:t>
       </w:r>
     </w:p>
     <w:p>
-      <w:r>
-        <w:t>[1</w:t>
-      </w:r>
-      <w:r>
-        <w:t>] Differences between spherical and classic k-means clustering:</w:t>
-      </w:r>
-    </w:p>
-    <w:p>
-      <w:r>
+      <w:pPr>
+        <w:pStyle w:val="Normal"/>
+        <w:rPr/>
+      </w:pPr>
+      <w:r>
+        <w:rPr/>
+        <w:t>[1] Differences between spherical and classic k-means clustering:</w:t>
+      </w:r>
+    </w:p>
+    <w:p>
+      <w:pPr>
+        <w:pStyle w:val="Normal"/>
+        <w:rPr/>
+      </w:pPr>
+      <w:r>
+        <w:rPr/>
         <w:tab/>
         <w:t>1. All vectors have all positive coordinates.</w:t>
       </w:r>
     </w:p>
     <w:p>
-      <w:r>
+      <w:pPr>
+        <w:pStyle w:val="Normal"/>
+        <w:rPr/>
+      </w:pPr>
+      <w:r>
+        <w:rPr/>
         <w:tab/>
         <w:t>2. All vectors have the norm 1. (They lie on a sphere with center at coordinate system origin</w:t>
       </w:r>
     </w:p>
     <w:p>
       <w:pPr>
+        <w:pStyle w:val="Normal"/>
         <w:ind w:firstLine="709"/>
         <w:rPr>
           <w:u w:val="single"/>
         </w:rPr>
       </w:pPr>
       <w:r>
+        <w:rPr/>
         <w:t xml:space="preserve">    </w:t>
       </w:r>
-      <w:proofErr w:type="gramStart"/>
-      <w:r>
-        <w:t>with</w:t>
-      </w:r>
-      <w:proofErr w:type="gramEnd"/>
-      <w:r>
-        <w:t xml:space="preserve"> radius 1.)</w:t>
+      <w:r>
+        <w:rPr/>
+        <w:t>with radius 1.)</w:t>
       </w:r>
       <w:r>
         <w:rPr>
@@ -300,176 +329,158 @@
       </w:r>
     </w:p>
     <w:p>
-      <w:r>
-        <w:t>[2</w:t>
-      </w:r>
-      <w:r>
-        <w:t xml:space="preserve">] </w:t>
-      </w:r>
-      <w:r>
-        <w:t xml:space="preserve">We had to implement objective function that measures the quality </w:t>
-      </w:r>
-      <w:r>
-        <w:t>of</w:t>
-      </w:r>
-      <w:r>
-        <w:t xml:space="preserve"> current clustering.</w:t>
-      </w:r>
-    </w:p>
-    <w:p>
-      <w:r>
-        <w:t>[3</w:t>
-      </w:r>
-      <w:r>
-        <w:t>] We have</w:t>
-      </w:r>
-      <w:r>
-        <w:t xml:space="preserve"> to find initial partition or initial concept vector. We used two different </w:t>
-      </w:r>
-      <w:r>
-        <w:t>techniques</w:t>
-      </w:r>
-      <w:r>
-        <w:t xml:space="preserve"> to find it.</w:t>
-      </w:r>
-    </w:p>
-    <w:p>
-      <w:r>
-        <w:tab/>
-        <w:t>1. Choose random partition to equally sized parts</w:t>
-      </w:r>
-      <w:r>
-        <w:t>.</w:t>
-      </w:r>
-    </w:p>
-    <w:p>
-      <w:r>
-        <w:tab/>
-        <w:t xml:space="preserve">2. Calculate the total concept vector and obtain k starting concept vectors by </w:t>
-      </w:r>
-      <w:r>
-        <w:t>randomly</w:t>
-      </w:r>
-    </w:p>
-    <w:p>
-      <w:pPr>
+      <w:pPr>
+        <w:pStyle w:val="Normal"/>
+        <w:rPr/>
+      </w:pPr>
+      <w:r>
+        <w:rPr/>
+        <w:t>[2] We had to implement objective function that measures the quality of current clustering.</w:t>
+      </w:r>
+    </w:p>
+    <w:p>
+      <w:pPr>
+        <w:pStyle w:val="Normal"/>
+        <w:rPr/>
+      </w:pPr>
+      <w:r>
+        <w:rPr/>
+        <w:t>[3] We have to find initial partition or initial concept vector. We used two different techniques to find it.</w:t>
+      </w:r>
+    </w:p>
+    <w:p>
+      <w:pPr>
+        <w:pStyle w:val="Normal"/>
+        <w:rPr/>
+      </w:pPr>
+      <w:r>
+        <w:rPr/>
+        <w:tab/>
+        <w:t>1. Choose random partition to equally sized parts.</w:t>
+      </w:r>
+    </w:p>
+    <w:p>
+      <w:pPr>
+        <w:pStyle w:val="Normal"/>
+        <w:rPr/>
+      </w:pPr>
+      <w:r>
+        <w:rPr/>
+        <w:tab/>
+        <w:t>2. Calculate the total concept vector and obtain k starting concept vectors by randomly</w:t>
+      </w:r>
+    </w:p>
+    <w:p>
+      <w:pPr>
+        <w:pStyle w:val="Normal"/>
         <w:ind w:firstLine="709"/>
-      </w:pPr>
-      <w:r>
+        <w:rPr/>
+      </w:pPr>
+      <w:r>
+        <w:rPr/>
         <w:t xml:space="preserve">    </w:t>
       </w:r>
-      <w:proofErr w:type="gramStart"/>
-      <w:r>
-        <w:t>perturbing</w:t>
-      </w:r>
-      <w:proofErr w:type="gramEnd"/>
-      <w:r>
-        <w:t xml:space="preserve"> this vector</w:t>
-      </w:r>
-      <w:r>
-        <w:t>.</w:t>
-      </w:r>
-    </w:p>
-    <w:p>
-      <w:r>
-        <w:t>[4</w:t>
-      </w:r>
-      <w:r>
-        <w:t xml:space="preserve">] Then we </w:t>
-      </w:r>
-      <w:r>
-        <w:t>perform</w:t>
-      </w:r>
-      <w:r>
-        <w:t xml:space="preserve"> spherical k-means algorithm which consists of these steps</w:t>
-      </w:r>
-      <w:r>
-        <w:t xml:space="preserve"> (</w:t>
-      </w:r>
-      <w:proofErr w:type="gramStart"/>
-      <w:r>
-        <w:t>2.,</w:t>
-      </w:r>
-      <w:proofErr w:type="gramEnd"/>
-      <w:r>
-        <w:t xml:space="preserve"> 3. and 4. in a loop)</w:t>
-      </w:r>
-      <w:r>
-        <w:t>:</w:t>
-      </w:r>
-    </w:p>
-    <w:p>
-      <w:r>
+      <w:r>
+        <w:rPr/>
+        <w:t>perturbing this vector.</w:t>
+      </w:r>
+    </w:p>
+    <w:p>
+      <w:pPr>
+        <w:pStyle w:val="Normal"/>
+        <w:rPr/>
+      </w:pPr>
+      <w:r>
+        <w:rPr/>
+        <w:t>[4] Then we perform spherical k-means algorithm which consists of these steps (2., 3. and 4. in a loop):</w:t>
+      </w:r>
+    </w:p>
+    <w:p>
+      <w:pPr>
+        <w:pStyle w:val="Normal"/>
+        <w:rPr/>
+      </w:pPr>
+      <w:r>
+        <w:rPr/>
         <w:tab/>
         <w:t>1. Start with some concept vectors that you previously got.</w:t>
       </w:r>
     </w:p>
     <w:p>
-      <w:r>
-        <w:tab/>
-        <w:t xml:space="preserve">2. For each document vector </w:t>
-      </w:r>
-      <w:r>
-        <w:t>find the closest concept vector and use the closest concept</w:t>
-      </w:r>
-    </w:p>
-    <w:p>
-      <w:pPr>
-        <w:ind w:left="709"/>
-      </w:pPr>
-      <w:r>
+      <w:pPr>
+        <w:pStyle w:val="Normal"/>
+        <w:rPr/>
+      </w:pPr>
+      <w:r>
+        <w:rPr/>
+        <w:tab/>
+        <w:t>2. For each document vector find the closest concept vector and use the closest concept</w:t>
+      </w:r>
+    </w:p>
+    <w:p>
+      <w:pPr>
+        <w:pStyle w:val="Normal"/>
+        <w:ind w:left="709" w:hanging="0"/>
+        <w:rPr/>
+      </w:pPr>
+      <w:r>
+        <w:rPr/>
         <w:t xml:space="preserve">    </w:t>
       </w:r>
-      <w:proofErr w:type="gramStart"/>
-      <w:r>
-        <w:t>vectors</w:t>
-      </w:r>
-      <w:proofErr w:type="gramEnd"/>
-      <w:r>
-        <w:t xml:space="preserve"> to create new partition of document vectors.</w:t>
-      </w:r>
-    </w:p>
-    <w:p>
-      <w:pPr>
-        <w:ind w:left="709"/>
-      </w:pPr>
-      <w:r>
-        <w:t>3. Compute the new concept vector of each set in a partition.</w:t>
-      </w:r>
-      <w:r>
-        <w:t xml:space="preserve"> Its norm must be 1.</w:t>
-      </w:r>
-    </w:p>
-    <w:p>
-      <w:pPr>
-        <w:ind w:left="709"/>
-      </w:pPr>
-      <w:r>
+      <w:r>
+        <w:rPr/>
+        <w:t>vectors to create new partition of document vectors.</w:t>
+      </w:r>
+    </w:p>
+    <w:p>
+      <w:pPr>
+        <w:pStyle w:val="Normal"/>
+        <w:ind w:left="709" w:hanging="0"/>
+        <w:rPr/>
+      </w:pPr>
+      <w:r>
+        <w:rPr/>
+        <w:t>3. Compute the new concept vector of each set in a partition. Its norm must be 1.</w:t>
+      </w:r>
+    </w:p>
+    <w:p>
+      <w:pPr>
+        <w:pStyle w:val="Normal"/>
+        <w:ind w:left="709" w:hanging="0"/>
+        <w:rPr/>
+      </w:pPr>
+      <w:r>
+        <w:rPr/>
         <w:t>4. Check if some “stopping criterion” is met. We used limited number of loop iterations and</w:t>
       </w:r>
     </w:p>
     <w:p>
       <w:pPr>
-        <w:ind w:left="709"/>
-      </w:pPr>
-      <w:r>
+        <w:pStyle w:val="Normal"/>
+        <w:ind w:left="709" w:hanging="0"/>
+        <w:rPr/>
+      </w:pPr>
+      <w:r>
+        <w:rPr/>
         <w:t xml:space="preserve">    </w:t>
       </w:r>
-      <w:proofErr w:type="gramStart"/>
-      <w:r>
-        <w:t>checking</w:t>
-      </w:r>
-      <w:proofErr w:type="gramEnd"/>
-      <w:r>
-        <w:t xml:space="preserve"> if objective function increased. </w:t>
-      </w:r>
-      <w:r>
-        <w:t>If none of them is met go to step 2.</w:t>
-      </w:r>
-    </w:p>
-    <w:p/>
-    <w:p>
-      <w:pPr>
+      <w:r>
+        <w:rPr/>
+        <w:t>checking if objective function increased. If none of them is met go to step 2.</w:t>
+      </w:r>
+    </w:p>
+    <w:p>
+      <w:pPr>
+        <w:pStyle w:val="Normal"/>
+        <w:rPr/>
+      </w:pPr>
+      <w:r>
+        <w:rPr/>
+      </w:r>
+    </w:p>
+    <w:p>
+      <w:pPr>
+        <w:pStyle w:val="Normal"/>
         <w:rPr>
           <w:u w:val="single"/>
         </w:rPr>
@@ -482,100 +493,208 @@
       </w:r>
     </w:p>
     <w:p>
-      <w:r>
+      <w:pPr>
+        <w:pStyle w:val="Normal"/>
+        <w:rPr/>
+      </w:pPr>
+      <w:r>
+        <w:rPr/>
         <w:t xml:space="preserve">Using the centroids and clusters, we create a new matrix which approximates matrix from the beginning. This process is called - concept decomposition – computing the least-squares approximation onto linear subspace spanned by the concept vectors. </w:t>
       </w:r>
     </w:p>
     <w:p>
-      <w:r>
-        <w:t xml:space="preserve">We calculated another approximation by k-truncated SVDs to compare which decomposition approximates the matrix better. We measure the error in approximating using the </w:t>
-      </w:r>
-      <w:proofErr w:type="spellStart"/>
-      <w:r>
-        <w:t>Frobenius</w:t>
-      </w:r>
-      <w:proofErr w:type="spellEnd"/>
-      <w:r>
-        <w:t xml:space="preserve"> norm of the difference matrix. </w:t>
-      </w:r>
+      <w:pPr>
+        <w:pStyle w:val="Normal"/>
+        <w:rPr/>
+      </w:pPr>
       <w:bookmarkStart w:id="0" w:name="_GoBack"/>
       <w:bookmarkEnd w:id="0"/>
-    </w:p>
-    <w:p>
-      <w:pPr>
+      <w:r>
+        <w:rPr/>
+        <w:t xml:space="preserve">We calculated another approximation by k-truncated SVDs to compare which decomposition approximates the matrix better. We measure the error in approximating using the Frobenius norm of the difference matrix. </w:t>
+      </w:r>
+    </w:p>
+    <w:p>
+      <w:pPr>
+        <w:pStyle w:val="Normal"/>
         <w:rPr>
           <w:u w:val="single"/>
         </w:rPr>
       </w:pPr>
-    </w:p>
-    <w:p>
-      <w:pPr>
+      <w:r>
         <w:rPr>
           <w:u w:val="single"/>
         </w:rPr>
-      </w:pPr>
-      <w:r>
+      </w:r>
+    </w:p>
+    <w:p>
+      <w:pPr>
+        <w:pStyle w:val="Normal"/>
         <w:rPr>
           <w:u w:val="single"/>
         </w:rPr>
+      </w:pPr>
+      <w:r>
+        <w:rPr>
+          <w:u w:val="single"/>
+        </w:rPr>
         <w:t>RESULTS:</w:t>
       </w:r>
     </w:p>
     <w:p>
       <w:pPr>
-        <w:rPr>
-          <w:u w:val="single"/>
-        </w:rPr>
-      </w:pPr>
-      <w:r>
-        <w:tab/>
-        <w:t xml:space="preserve">We test our work on a set of text-books and fantastic novels to show how they are correctly clustered….. </w:t>
-      </w:r>
-    </w:p>
-    <w:p>
-      <w:pPr>
-        <w:rPr>
-          <w:u w:val="single"/>
-        </w:rPr>
-      </w:pPr>
-      <w:r>
-        <w:t xml:space="preserve">Furthermore, matrix decomposition obtained by above clustering show error of only ___ compared to SVD error of ___ </w:t>
+        <w:pStyle w:val="Normal"/>
+        <w:rPr/>
+      </w:pPr>
+      <w:r>
+        <w:rPr/>
+        <w:tab/>
+        <w:t>We test our work on a set of text-books and fantastic novels to show how they are correctly clustered</w:t>
+      </w:r>
+      <w:r>
+        <w:rPr>
+          <w:u w:val="none"/>
+        </w:rPr>
+        <w:t xml:space="preserve">. </w:t>
+      </w:r>
+      <w:r>
+        <w:rPr>
+          <w:u w:val="none"/>
+        </w:rPr>
+        <w:t xml:space="preserve">After the input </w:t>
+      </w:r>
+    </w:p>
+    <w:p>
+      <w:pPr>
+        <w:pStyle w:val="Normal"/>
+        <w:jc w:val="center"/>
+        <w:rPr/>
+      </w:pPr>
+      <w:r>
+        <w:rPr>
+          <w:u w:val="none"/>
+        </w:rPr>
+        <w:t>[partitions_vector, error_cd, error_tSVD]=matLabMain(3,100),</w:t>
+      </w:r>
+    </w:p>
+    <w:p>
+      <w:pPr>
+        <w:pStyle w:val="Normal"/>
+        <w:jc w:val="left"/>
+        <w:rPr/>
+      </w:pPr>
+      <w:r>
+        <w:rPr>
+          <w:u w:val="none"/>
+        </w:rPr>
+        <w:t>we get the output</w:t>
+      </w:r>
+    </w:p>
+    <w:p>
+      <w:pPr>
+        <w:pStyle w:val="Normal"/>
+        <w:jc w:val="center"/>
+        <w:rPr/>
+      </w:pPr>
+      <w:r>
+        <w:rPr>
+          <w:u w:val="none"/>
+        </w:rPr>
+        <w:t>partitions_vector=[3 1 3 1 3 3 2 2 2 2 1 2 3 3] ;  error_cd=3.0512 ;  error_tSVD=3.6529</w:t>
+      </w:r>
+    </w:p>
+    <w:p>
+      <w:pPr>
+        <w:pStyle w:val="Normal"/>
+        <w:jc w:val="left"/>
+        <w:rPr/>
+      </w:pPr>
+      <w:r>
+        <w:rPr>
+          <w:u w:val="none"/>
+        </w:rPr>
+        <w:t>where each of the number in partitions_vector represents a cluster to which the i-th (i=1,...d) document belong</w:t>
+      </w:r>
+      <w:r>
+        <w:rPr>
+          <w:u w:val="none"/>
+        </w:rPr>
+        <w:t>s</w:t>
+      </w:r>
+      <w:r>
+        <w:rPr>
+          <w:u w:val="none"/>
+        </w:rPr>
+        <w:t xml:space="preserve"> to. </w:t>
+      </w:r>
+      <w:r>
+        <w:rPr>
+          <w:u w:val="none"/>
+        </w:rPr>
+        <w:t>From the error_cd – error of concept decomposition approximation and error_tSVD – error of truncated SVDs</w:t>
+      </w:r>
+      <w:r>
+        <w:rPr>
+          <w:u w:val="none"/>
+        </w:rPr>
+        <w:t xml:space="preserve">  </w:t>
+      </w:r>
+      <w:r>
+        <w:rPr>
+          <w:u w:val="none"/>
+        </w:rPr>
+        <w:t>approximation, we can see that the concept decomposition gave the better approximation.</w:t>
+      </w:r>
+    </w:p>
+    <w:p>
+      <w:pPr>
+        <w:pStyle w:val="Normal"/>
+        <w:jc w:val="center"/>
+        <w:rPr/>
+      </w:pPr>
+      <w:r>
+        <w:rPr/>
       </w:r>
     </w:p>
     <w:sectPr>
+      <w:type w:val="nextPage"/>
       <w:pgSz w:w="11906" w:h="16838"/>
-      <w:pgMar w:top="1134" w:right="1134" w:bottom="1134" w:left="1134" w:header="0" w:footer="0" w:gutter="0"/>
-      <w:cols w:space="720"/>
-      <w:formProt w:val="0"/>
+      <w:pgMar w:left="1134" w:right="1134" w:header="0" w:top="1134" w:footer="0" w:bottom="1134" w:gutter="0"/>
+      <w:pgNumType w:fmt="decimal"/>
+      <w:formProt w:val="false"/>
+      <w:textDirection w:val="lrTb"/>
+      <w:docGrid w:type="default" w:linePitch="240" w:charSpace="4294961151"/>
     </w:sectPr>
   </w:body>
 </w:document>
 </file>
 
 <file path=word/styles.xml><?xml version="1.0" encoding="utf-8"?>
-<w:styles xmlns:mc="http://schemas.openxmlformats.org/markup-compatibility/2006" xmlns:r="http://schemas.openxmlformats.org/officeDocument/2006/relationships" xmlns:w="http://schemas.openxmlformats.org/wordprocessingml/2006/main" xmlns:w14="http://schemas.microsoft.com/office/word/2010/wordml" xmlns:w15="http://schemas.microsoft.com/office/word/2012/wordml" mc:Ignorable="w14 w15">
+<w:styles xmlns:w="http://schemas.openxmlformats.org/wordprocessingml/2006/main" xmlns:w14="http://schemas.microsoft.com/office/word/2010/wordml" xmlns:mc="http://schemas.openxmlformats.org/markup-compatibility/2006" mc:Ignorable="w14">
   <w:docDefaults>
     <w:rPrDefault>
       <w:rPr>
-        <w:rFonts w:ascii="Liberation Serif" w:eastAsia="Noto Sans CJK SC Regular" w:hAnsi="Liberation Serif" w:cs="FreeSans"/>
+        <w:rFonts w:ascii="Liberation Serif" w:hAnsi="Liberation Serif" w:eastAsia="Noto Sans CJK SC Regular" w:cs="FreeSans"/>
         <w:sz w:val="24"/>
         <w:szCs w:val="24"/>
         <w:lang w:val="en-US" w:eastAsia="zh-CN" w:bidi="hi-IN"/>
       </w:rPr>
     </w:rPrDefault>
-    <w:pPrDefault/>
+    <w:pPrDefault>
+      <w:pPr/>
+    </w:pPrDefault>
   </w:docDefaults>
   <w:latentStyles w:defLockedState="0" w:defUIPriority="99" w:defSemiHidden="0" w:defUnhideWhenUsed="0" w:defQFormat="0" w:count="371">
     <w:lsdException w:name="Normal" w:uiPriority="0" w:qFormat="1"/>
     <w:lsdException w:name="heading 1" w:uiPriority="9" w:qFormat="1"/>
-    <w:lsdException w:name="heading 2" w:semiHidden="1" w:uiPriority="9" w:unhideWhenUsed="1" w:qFormat="1"/>
-    <w:lsdException w:name="heading 3" w:semiHidden="1" w:uiPriority="9" w:unhideWhenUsed="1" w:qFormat="1"/>
-    <w:lsdException w:name="heading 4" w:semiHidden="1" w:uiPriority="9" w:unhideWhenUsed="1" w:qFormat="1"/>
-    <w:lsdException w:name="heading 5" w:semiHidden="1" w:uiPriority="9" w:unhideWhenUsed="1" w:qFormat="1"/>
-    <w:lsdException w:name="heading 6" w:semiHidden="1" w:uiPriority="9" w:unhideWhenUsed="1" w:qFormat="1"/>
-    <w:lsdException w:name="heading 7" w:semiHidden="1" w:uiPriority="9" w:unhideWhenUsed="1" w:qFormat="1"/>
-    <w:lsdException w:name="heading 8" w:semiHidden="1" w:uiPriority="9" w:unhideWhenUsed="1" w:qFormat="1"/>
-    <w:lsdException w:name="heading 9" w:semiHidden="1" w:uiPriority="9" w:unhideWhenUsed="1" w:qFormat="1"/>
+    <w:lsdException w:name="heading 2" w:uiPriority="9" w:semiHidden="1" w:unhideWhenUsed="1" w:qFormat="1"/>
+    <w:lsdException w:name="heading 3" w:uiPriority="9" w:semiHidden="1" w:unhideWhenUsed="1" w:qFormat="1"/>
+    <w:lsdException w:name="heading 4" w:uiPriority="9" w:semiHidden="1" w:unhideWhenUsed="1" w:qFormat="1"/>
+    <w:lsdException w:name="heading 5" w:uiPriority="9" w:semiHidden="1" w:unhideWhenUsed="1" w:qFormat="1"/>
+    <w:lsdException w:name="heading 6" w:uiPriority="9" w:semiHidden="1" w:unhideWhenUsed="1" w:qFormat="1"/>
+    <w:lsdException w:name="heading 7" w:uiPriority="9" w:semiHidden="1" w:unhideWhenUsed="1" w:qFormat="1"/>
+    <w:lsdException w:name="heading 8" w:uiPriority="9" w:semiHidden="1" w:unhideWhenUsed="1" w:qFormat="1"/>
+    <w:lsdException w:name="heading 9" w:uiPriority="9" w:semiHidden="1" w:unhideWhenUsed="1" w:qFormat="1"/>
     <w:lsdException w:name="index 1" w:semiHidden="1" w:unhideWhenUsed="1"/>
     <w:lsdException w:name="index 2" w:semiHidden="1" w:unhideWhenUsed="1"/>
     <w:lsdException w:name="index 3" w:semiHidden="1" w:unhideWhenUsed="1"/>
@@ -585,22 +704,22 @@
     <w:lsdException w:name="index 7" w:semiHidden="1" w:unhideWhenUsed="1"/>
     <w:lsdException w:name="index 8" w:semiHidden="1" w:unhideWhenUsed="1"/>
     <w:lsdException w:name="index 9" w:semiHidden="1" w:unhideWhenUsed="1"/>
-    <w:lsdException w:name="toc 1" w:semiHidden="1" w:uiPriority="39" w:unhideWhenUsed="1"/>
-    <w:lsdException w:name="toc 2" w:semiHidden="1" w:uiPriority="39" w:unhideWhenUsed="1"/>
-    <w:lsdException w:name="toc 3" w:semiHidden="1" w:uiPriority="39" w:unhideWhenUsed="1"/>
-    <w:lsdException w:name="toc 4" w:semiHidden="1" w:uiPriority="39" w:unhideWhenUsed="1"/>
-    <w:lsdException w:name="toc 5" w:semiHidden="1" w:uiPriority="39" w:unhideWhenUsed="1"/>
-    <w:lsdException w:name="toc 6" w:semiHidden="1" w:uiPriority="39" w:unhideWhenUsed="1"/>
-    <w:lsdException w:name="toc 7" w:semiHidden="1" w:uiPriority="39" w:unhideWhenUsed="1"/>
-    <w:lsdException w:name="toc 8" w:semiHidden="1" w:uiPriority="39" w:unhideWhenUsed="1"/>
-    <w:lsdException w:name="toc 9" w:semiHidden="1" w:uiPriority="39" w:unhideWhenUsed="1"/>
+    <w:lsdException w:name="toc 1" w:uiPriority="39" w:semiHidden="1" w:unhideWhenUsed="1"/>
+    <w:lsdException w:name="toc 2" w:uiPriority="39" w:semiHidden="1" w:unhideWhenUsed="1"/>
+    <w:lsdException w:name="toc 3" w:uiPriority="39" w:semiHidden="1" w:unhideWhenUsed="1"/>
+    <w:lsdException w:name="toc 4" w:uiPriority="39" w:semiHidden="1" w:unhideWhenUsed="1"/>
+    <w:lsdException w:name="toc 5" w:uiPriority="39" w:semiHidden="1" w:unhideWhenUsed="1"/>
+    <w:lsdException w:name="toc 6" w:uiPriority="39" w:semiHidden="1" w:unhideWhenUsed="1"/>
+    <w:lsdException w:name="toc 7" w:uiPriority="39" w:semiHidden="1" w:unhideWhenUsed="1"/>
+    <w:lsdException w:name="toc 8" w:uiPriority="39" w:semiHidden="1" w:unhideWhenUsed="1"/>
+    <w:lsdException w:name="toc 9" w:uiPriority="39" w:semiHidden="1" w:unhideWhenUsed="1"/>
     <w:lsdException w:name="Normal Indent" w:semiHidden="1" w:unhideWhenUsed="1"/>
     <w:lsdException w:name="footnote text" w:semiHidden="1" w:unhideWhenUsed="1"/>
     <w:lsdException w:name="annotation text" w:semiHidden="1" w:unhideWhenUsed="1"/>
     <w:lsdException w:name="header" w:semiHidden="1" w:unhideWhenUsed="1"/>
     <w:lsdException w:name="footer" w:semiHidden="1" w:unhideWhenUsed="1"/>
     <w:lsdException w:name="index heading" w:semiHidden="1" w:unhideWhenUsed="1"/>
-    <w:lsdException w:name="caption" w:semiHidden="1" w:uiPriority="35" w:unhideWhenUsed="1" w:qFormat="1"/>
+    <w:lsdException w:name="caption" w:uiPriority="35" w:semiHidden="1" w:unhideWhenUsed="1" w:qFormat="1"/>
     <w:lsdException w:name="table of figures" w:semiHidden="1" w:unhideWhenUsed="1"/>
     <w:lsdException w:name="envelope address" w:semiHidden="1" w:unhideWhenUsed="1"/>
     <w:lsdException w:name="envelope return" w:semiHidden="1" w:unhideWhenUsed="1"/>
@@ -631,7 +750,7 @@
     <w:lsdException w:name="Title" w:uiPriority="10" w:qFormat="1"/>
     <w:lsdException w:name="Closing" w:semiHidden="1" w:unhideWhenUsed="1"/>
     <w:lsdException w:name="Signature" w:semiHidden="1" w:unhideWhenUsed="1"/>
-    <w:lsdException w:name="Default Paragraph Font" w:semiHidden="1" w:uiPriority="1" w:unhideWhenUsed="1"/>
+    <w:lsdException w:name="Default Paragraph Font" w:uiPriority="1" w:semiHidden="1" w:unhideWhenUsed="1"/>
     <w:lsdException w:name="Body Text" w:semiHidden="1" w:unhideWhenUsed="1"/>
     <w:lsdException w:name="Body Text Indent" w:semiHidden="1" w:unhideWhenUsed="1"/>
     <w:lsdException w:name="List Continue" w:semiHidden="1" w:unhideWhenUsed="1"/>
@@ -831,8 +950,8 @@
     <w:lsdException w:name="Subtle Reference" w:uiPriority="31" w:qFormat="1"/>
     <w:lsdException w:name="Intense Reference" w:uiPriority="32" w:qFormat="1"/>
     <w:lsdException w:name="Book Title" w:uiPriority="33" w:qFormat="1"/>
-    <w:lsdException w:name="Bibliography" w:semiHidden="1" w:uiPriority="37" w:unhideWhenUsed="1"/>
-    <w:lsdException w:name="TOC Heading" w:semiHidden="1" w:uiPriority="39" w:unhideWhenUsed="1" w:qFormat="1"/>
+    <w:lsdException w:name="Bibliography" w:uiPriority="37" w:semiHidden="1" w:unhideWhenUsed="1"/>
+    <w:lsdException w:name="TOC Heading" w:uiPriority="39" w:semiHidden="1" w:unhideWhenUsed="1" w:qFormat="1"/>
     <w:lsdException w:name="Plain Table 1" w:uiPriority="41"/>
     <w:lsdException w:name="Plain Table 2" w:uiPriority="42"/>
     <w:lsdException w:name="Plain Table 3" w:uiPriority="43"/>
@@ -938,15 +1057,103 @@
     <w:lsdException w:name="List Table 6 Colorful Accent 6" w:uiPriority="51"/>
     <w:lsdException w:name="List Table 7 Colorful Accent 6" w:uiPriority="52"/>
   </w:latentStyles>
-  <w:style w:type="paragraph" w:default="1" w:styleId="Normal">
+  <w:style w:type="paragraph" w:styleId="Normal" w:default="1">
     <w:name w:val="Normal"/>
     <w:qFormat/>
+    <w:pPr>
+      <w:widowControl/>
+      <w:bidi w:val="0"/>
+      <w:jc w:val="left"/>
+    </w:pPr>
+    <w:rPr>
+      <w:rFonts w:ascii="Liberation Serif" w:hAnsi="Liberation Serif" w:eastAsia="Noto Sans CJK SC Regular" w:cs="FreeSans"/>
+      <w:color w:val="auto"/>
+      <w:sz w:val="24"/>
+      <w:szCs w:val="24"/>
+      <w:lang w:val="en-US" w:eastAsia="zh-CN" w:bidi="hi-IN"/>
+    </w:rPr>
   </w:style>
-  <w:style w:type="character" w:default="1" w:styleId="DefaultParagraphFont">
+  <w:style w:type="character" w:styleId="DefaultParagraphFont" w:default="1">
     <w:name w:val="Default Paragraph Font"/>
     <w:uiPriority w:val="1"/>
     <w:semiHidden/>
     <w:unhideWhenUsed/>
+    <w:qFormat/>
+    <w:rPr/>
+  </w:style>
+  <w:style w:type="paragraph" w:styleId="Heading" w:customStyle="1">
+    <w:name w:val="Heading"/>
+    <w:basedOn w:val="Normal"/>
+    <w:next w:val="TextBody"/>
+    <w:qFormat/>
+    <w:pPr>
+      <w:keepNext/>
+      <w:spacing w:before="240" w:after="120"/>
+    </w:pPr>
+    <w:rPr>
+      <w:rFonts w:ascii="Liberation Sans" w:hAnsi="Liberation Sans"/>
+      <w:sz w:val="28"/>
+      <w:szCs w:val="28"/>
+    </w:rPr>
+  </w:style>
+  <w:style w:type="paragraph" w:styleId="TextBody">
+    <w:name w:val="Body Text"/>
+    <w:basedOn w:val="Normal"/>
+    <w:pPr>
+      <w:spacing w:lineRule="auto" w:line="288" w:before="0" w:after="140"/>
+    </w:pPr>
+    <w:rPr/>
+  </w:style>
+  <w:style w:type="paragraph" w:styleId="List">
+    <w:name w:val="List"/>
+    <w:basedOn w:val="TextBody"/>
+    <w:pPr/>
+    <w:rPr/>
+  </w:style>
+  <w:style w:type="paragraph" w:styleId="Caption">
+    <w:name w:val="Caption"/>
+    <w:basedOn w:val="Normal"/>
+    <w:qFormat/>
+    <w:pPr>
+      <w:suppressLineNumbers/>
+      <w:spacing w:before="120" w:after="120"/>
+    </w:pPr>
+    <w:rPr>
+      <w:rFonts w:cs="FreeSans"/>
+      <w:i/>
+      <w:iCs/>
+      <w:sz w:val="24"/>
+      <w:szCs w:val="24"/>
+    </w:rPr>
+  </w:style>
+  <w:style w:type="paragraph" w:styleId="Index" w:customStyle="1">
+    <w:name w:val="Index"/>
+    <w:basedOn w:val="Normal"/>
+    <w:qFormat/>
+    <w:pPr>
+      <w:suppressLineNumbers/>
+    </w:pPr>
+    <w:rPr/>
+  </w:style>
+  <w:style w:type="paragraph" w:styleId="Caption1">
+    <w:name w:val="caption"/>
+    <w:basedOn w:val="Normal"/>
+    <w:qFormat/>
+    <w:pPr>
+      <w:suppressLineNumbers/>
+      <w:spacing w:before="120" w:after="120"/>
+    </w:pPr>
+    <w:rPr>
+      <w:i/>
+      <w:iCs/>
+    </w:rPr>
+  </w:style>
+  <w:style w:type="numbering" w:styleId="NoList" w:default="1">
+    <w:name w:val="No List"/>
+    <w:uiPriority w:val="99"/>
+    <w:semiHidden/>
+    <w:unhideWhenUsed/>
+    <w:qFormat/>
   </w:style>
   <w:style w:type="table" w:default="1" w:styleId="TableNormal">
     <w:name w:val="Normal Table"/>
@@ -962,59 +1169,6 @@
         <w:right w:w="108" w:type="dxa"/>
       </w:tblCellMar>
     </w:tblPr>
-  </w:style>
-  <w:style w:type="numbering" w:default="1" w:styleId="NoList">
-    <w:name w:val="No List"/>
-    <w:uiPriority w:val="99"/>
-    <w:semiHidden/>
-    <w:unhideWhenUsed/>
-  </w:style>
-  <w:style w:type="paragraph" w:customStyle="1" w:styleId="Heading">
-    <w:name w:val="Heading"/>
-    <w:basedOn w:val="Normal"/>
-    <w:next w:val="BodyText"/>
-    <w:qFormat/>
-    <w:pPr>
-      <w:keepNext/>
-      <w:spacing w:before="240" w:after="120"/>
-    </w:pPr>
-    <w:rPr>
-      <w:rFonts w:ascii="Liberation Sans" w:hAnsi="Liberation Sans"/>
-      <w:sz w:val="28"/>
-      <w:szCs w:val="28"/>
-    </w:rPr>
-  </w:style>
-  <w:style w:type="paragraph" w:styleId="BodyText">
-    <w:name w:val="Body Text"/>
-    <w:basedOn w:val="Normal"/>
-    <w:pPr>
-      <w:spacing w:after="140" w:line="288" w:lineRule="auto"/>
-    </w:pPr>
-  </w:style>
-  <w:style w:type="paragraph" w:styleId="List">
-    <w:name w:val="List"/>
-    <w:basedOn w:val="BodyText"/>
-  </w:style>
-  <w:style w:type="paragraph" w:styleId="Caption">
-    <w:name w:val="caption"/>
-    <w:basedOn w:val="Normal"/>
-    <w:qFormat/>
-    <w:pPr>
-      <w:suppressLineNumbers/>
-      <w:spacing w:before="120" w:after="120"/>
-    </w:pPr>
-    <w:rPr>
-      <w:i/>
-      <w:iCs/>
-    </w:rPr>
-  </w:style>
-  <w:style w:type="paragraph" w:customStyle="1" w:styleId="Index">
-    <w:name w:val="Index"/>
-    <w:basedOn w:val="Normal"/>
-    <w:qFormat/>
-    <w:pPr>
-      <w:suppressLineNumbers/>
-    </w:pPr>
   </w:style>
 </w:styles>
 </file>

</xml_diff>